<commit_message>
refractor code and script handle tailieuvn and zing
</commit_message>
<xml_diff>
--- a/Rule_book_targuess.docx
+++ b/Rule_book_targuess.docx
@@ -2,6 +2,80 @@
 <file path=word/document.xml><?xml version="1.0" encoding="utf-8"?>
 <w:document xmlns:wpc="http://schemas.microsoft.com/office/word/2010/wordprocessingCanvas" xmlns:cx="http://schemas.microsoft.com/office/drawing/2014/chartex" xmlns:cx1="http://schemas.microsoft.com/office/drawing/2015/9/8/chartex" xmlns:cx2="http://schemas.microsoft.com/office/drawing/2015/10/21/chartex" xmlns:cx3="http://schemas.microsoft.com/office/drawing/2016/5/9/chartex" xmlns:cx4="http://schemas.microsoft.com/office/drawing/2016/5/10/chartex" xmlns:cx5="http://schemas.microsoft.com/office/drawing/2016/5/11/chartex" xmlns:cx6="http://schemas.microsoft.com/office/drawing/2016/5/12/chartex" xmlns:cx7="http://schemas.microsoft.com/office/drawing/2016/5/13/chartex" xmlns:cx8="http://schemas.microsoft.com/office/drawing/2016/5/14/chartex" xmlns:mc="http://schemas.openxmlformats.org/markup-compatibility/2006" xmlns:aink="http://schemas.microsoft.com/office/drawing/2016/ink" xmlns:am3d="http://schemas.microsoft.com/office/drawing/2017/model3d" xmlns:o="urn:schemas-microsoft-com:office:office" xmlns:oel="http://schemas.microsoft.com/office/2019/extlst" xmlns:r="http://schemas.openxmlformats.org/officeDocument/2006/relationships" xmlns:m="http://schemas.openxmlformats.org/officeDocument/2006/math" xmlns:v="urn:schemas-microsoft-com:vml" xmlns:wp14="http://schemas.microsoft.com/office/word/2010/wordprocessingDrawing" xmlns:wp="http://schemas.openxmlformats.org/drawingml/2006/wordprocessingDrawing" xmlns:w10="urn:schemas-microsoft-com:office:word" xmlns:w="http://schemas.openxmlformats.org/wordprocessingml/2006/main" xmlns:w14="http://schemas.microsoft.com/office/word/2010/wordml" xmlns:w15="http://schemas.microsoft.com/office/word/2012/wordml" xmlns:w16cex="http://schemas.microsoft.com/office/word/2018/wordml/cex" xmlns:w16cid="http://schemas.microsoft.com/office/word/2016/wordml/cid" xmlns:w16="http://schemas.microsoft.com/office/word/2018/wordml" xmlns:w16sdtdh="http://schemas.microsoft.com/office/word/2020/wordml/sdtdatahash" xmlns:w16se="http://schemas.microsoft.com/office/word/2015/wordml/symex" xmlns:wpg="http://schemas.microsoft.com/office/word/2010/wordprocessingGroup" xmlns:wpi="http://schemas.microsoft.com/office/word/2010/wordprocessingInk" xmlns:wne="http://schemas.microsoft.com/office/word/2006/wordml" xmlns:wps="http://schemas.microsoft.com/office/word/2010/wordprocessingShape" mc:Ignorable="w14 w15 w16se w16cid w16 w16cex w16sdtdh wp14">
   <w:body>
+    <w:p>
+      <w:pPr>
+        <w:pStyle w:val="Heading3"/>
+        <w:keepNext w:val="0"/>
+        <w:keepLines w:val="0"/>
+        <w:pBdr>
+          <w:top w:val="none" w:sz="0" w:space="0" w:color="E3E3E3"/>
+          <w:left w:val="none" w:sz="0" w:space="0" w:color="E3E3E3"/>
+          <w:bottom w:val="none" w:sz="0" w:space="0" w:color="E3E3E3"/>
+          <w:right w:val="none" w:sz="0" w:space="0" w:color="E3E3E3"/>
+          <w:between w:val="none" w:sz="0" w:space="0" w:color="E3E3E3"/>
+        </w:pBdr>
+        <w:shd w:val="clear" w:color="auto" w:fill="212121"/>
+        <w:spacing w:before="280" w:line="384" w:lineRule="auto"/>
+        <w:rPr>
+          <w:rFonts w:ascii="Roboto" w:eastAsia="Roboto" w:hAnsi="Roboto" w:cs="Roboto"/>
+          <w:b/>
+          <w:color w:val="ECECEC"/>
+          <w:sz w:val="33"/>
+          <w:szCs w:val="33"/>
+        </w:rPr>
+      </w:pPr>
+      <w:r>
+        <w:rPr>
+          <w:rFonts w:ascii="Roboto" w:eastAsia="Roboto" w:hAnsi="Roboto" w:cs="Roboto"/>
+          <w:b/>
+          <w:color w:val="ECECEC"/>
+          <w:sz w:val="33"/>
+          <w:szCs w:val="33"/>
+        </w:rPr>
+        <w:t>Given a password and a person’s info</w:t>
+      </w:r>
+    </w:p>
+    <w:p>
+      <w:r>
+        <w:t xml:space="preserve">We first extract a dictionary from that person’s info </w:t>
+      </w:r>
+    </w:p>
+    <w:p>
+      <w:r>
+        <w:t xml:space="preserve">This dictionary of substring will be check if it </w:t>
+      </w:r>
+      <w:proofErr w:type="gramStart"/>
+      <w:r>
+        <w:t>exist</w:t>
+      </w:r>
+      <w:proofErr w:type="gramEnd"/>
+      <w:r>
+        <w:t xml:space="preserve"> in password to transform password into a mask </w:t>
+      </w:r>
+    </w:p>
+    <w:p>
+      <w:pPr>
+        <w:pStyle w:val="Heading3"/>
+        <w:keepNext w:val="0"/>
+        <w:keepLines w:val="0"/>
+        <w:pBdr>
+          <w:top w:val="none" w:sz="0" w:space="0" w:color="E3E3E3"/>
+          <w:left w:val="none" w:sz="0" w:space="0" w:color="E3E3E3"/>
+          <w:bottom w:val="none" w:sz="0" w:space="0" w:color="E3E3E3"/>
+          <w:right w:val="none" w:sz="0" w:space="0" w:color="E3E3E3"/>
+          <w:between w:val="none" w:sz="0" w:space="0" w:color="E3E3E3"/>
+        </w:pBdr>
+        <w:shd w:val="clear" w:color="auto" w:fill="212121"/>
+        <w:spacing w:before="280" w:line="384" w:lineRule="auto"/>
+        <w:rPr>
+          <w:rFonts w:ascii="Roboto" w:eastAsia="Roboto" w:hAnsi="Roboto" w:cs="Roboto"/>
+          <w:b/>
+          <w:color w:val="ECECEC"/>
+          <w:sz w:val="33"/>
+          <w:szCs w:val="33"/>
+        </w:rPr>
+      </w:pPr>
+    </w:p>
     <w:p>
       <w:pPr>
         <w:pStyle w:val="Heading3"/>
@@ -414,6 +488,8 @@
                 <w:szCs w:val="19"/>
               </w:rPr>
             </w:pPr>
+            <w:proofErr w:type="spellStart"/>
+            <w:proofErr w:type="gramStart"/>
             <w:r>
               <w:rPr>
                 <w:rFonts w:ascii="Courier New" w:eastAsia="Courier New" w:hAnsi="Courier New" w:cs="Courier New"/>
@@ -421,18 +497,9 @@
                 <w:sz w:val="17"/>
                 <w:szCs w:val="17"/>
               </w:rPr>
-              <w:t>tmp[1]</w:t>
-            </w:r>
-            <w:r>
-              <w:rPr>
-                <w:rFonts w:ascii="Roboto" w:eastAsia="Roboto" w:hAnsi="Roboto" w:cs="Roboto"/>
-                <w:b/>
-                <w:color w:val="ECECEC"/>
-                <w:sz w:val="19"/>
-                <w:szCs w:val="19"/>
-              </w:rPr>
-              <w:t xml:space="preserve"> - </w:t>
-            </w:r>
+              <w:t>tmp</w:t>
+            </w:r>
+            <w:proofErr w:type="spellEnd"/>
             <w:r>
               <w:rPr>
                 <w:rFonts w:ascii="Courier New" w:eastAsia="Courier New" w:hAnsi="Courier New" w:cs="Courier New"/>
@@ -440,8 +507,39 @@
                 <w:sz w:val="17"/>
                 <w:szCs w:val="17"/>
               </w:rPr>
+              <w:t>[</w:t>
+            </w:r>
+            <w:proofErr w:type="gramEnd"/>
+            <w:r>
+              <w:rPr>
+                <w:rFonts w:ascii="Courier New" w:eastAsia="Courier New" w:hAnsi="Courier New" w:cs="Courier New"/>
+                <w:color w:val="ECECEC"/>
+                <w:sz w:val="17"/>
+                <w:szCs w:val="17"/>
+              </w:rPr>
+              <w:t>1]</w:t>
+            </w:r>
+            <w:r>
+              <w:rPr>
+                <w:rFonts w:ascii="Roboto" w:eastAsia="Roboto" w:hAnsi="Roboto" w:cs="Roboto"/>
+                <w:b/>
+                <w:color w:val="ECECEC"/>
+                <w:sz w:val="19"/>
+                <w:szCs w:val="19"/>
+              </w:rPr>
+              <w:t xml:space="preserve"> - </w:t>
+            </w:r>
+            <w:proofErr w:type="spellStart"/>
+            <w:r>
+              <w:rPr>
+                <w:rFonts w:ascii="Courier New" w:eastAsia="Courier New" w:hAnsi="Courier New" w:cs="Courier New"/>
+                <w:color w:val="ECECEC"/>
+                <w:sz w:val="17"/>
+                <w:szCs w:val="17"/>
+              </w:rPr>
               <w:t>ZhangSanChuan</w:t>
             </w:r>
+            <w:proofErr w:type="spellEnd"/>
           </w:p>
         </w:tc>
         <w:tc>
@@ -491,7 +589,29 @@
                 <w:sz w:val="19"/>
                 <w:szCs w:val="19"/>
               </w:rPr>
-              <w:t>"ZhangSanChuan"</w:t>
+              <w:t>"</w:t>
+            </w:r>
+            <w:proofErr w:type="spellStart"/>
+            <w:r>
+              <w:rPr>
+                <w:rFonts w:ascii="Roboto" w:eastAsia="Roboto" w:hAnsi="Roboto" w:cs="Roboto"/>
+                <w:b/>
+                <w:color w:val="ECECEC"/>
+                <w:sz w:val="19"/>
+                <w:szCs w:val="19"/>
+              </w:rPr>
+              <w:t>ZhangSanChuan</w:t>
+            </w:r>
+            <w:proofErr w:type="spellEnd"/>
+            <w:r>
+              <w:rPr>
+                <w:rFonts w:ascii="Roboto" w:eastAsia="Roboto" w:hAnsi="Roboto" w:cs="Roboto"/>
+                <w:b/>
+                <w:color w:val="ECECEC"/>
+                <w:sz w:val="19"/>
+                <w:szCs w:val="19"/>
+              </w:rPr>
+              <w:t>"</w:t>
             </w:r>
           </w:p>
         </w:tc>
@@ -641,6 +761,8 @@
                 <w:szCs w:val="19"/>
               </w:rPr>
             </w:pPr>
+            <w:proofErr w:type="spellStart"/>
+            <w:proofErr w:type="gramStart"/>
             <w:r>
               <w:rPr>
                 <w:rFonts w:ascii="Courier New" w:eastAsia="Courier New" w:hAnsi="Courier New" w:cs="Courier New"/>
@@ -648,18 +770,9 @@
                 <w:sz w:val="17"/>
                 <w:szCs w:val="17"/>
               </w:rPr>
-              <w:t>tmp[2]</w:t>
-            </w:r>
-            <w:r>
-              <w:rPr>
-                <w:rFonts w:ascii="Roboto" w:eastAsia="Roboto" w:hAnsi="Roboto" w:cs="Roboto"/>
-                <w:b/>
-                <w:color w:val="ECECEC"/>
-                <w:sz w:val="19"/>
-                <w:szCs w:val="19"/>
-              </w:rPr>
-              <w:t xml:space="preserve"> + </w:t>
-            </w:r>
+              <w:t>tmp</w:t>
+            </w:r>
+            <w:proofErr w:type="spellEnd"/>
             <w:r>
               <w:rPr>
                 <w:rFonts w:ascii="Courier New" w:eastAsia="Courier New" w:hAnsi="Courier New" w:cs="Courier New"/>
@@ -667,7 +780,47 @@
                 <w:sz w:val="17"/>
                 <w:szCs w:val="17"/>
               </w:rPr>
-              <w:t>name_str[0]</w:t>
+              <w:t>[</w:t>
+            </w:r>
+            <w:proofErr w:type="gramEnd"/>
+            <w:r>
+              <w:rPr>
+                <w:rFonts w:ascii="Courier New" w:eastAsia="Courier New" w:hAnsi="Courier New" w:cs="Courier New"/>
+                <w:color w:val="ECECEC"/>
+                <w:sz w:val="17"/>
+                <w:szCs w:val="17"/>
+              </w:rPr>
+              <w:t>2]</w:t>
+            </w:r>
+            <w:r>
+              <w:rPr>
+                <w:rFonts w:ascii="Roboto" w:eastAsia="Roboto" w:hAnsi="Roboto" w:cs="Roboto"/>
+                <w:b/>
+                <w:color w:val="ECECEC"/>
+                <w:sz w:val="19"/>
+                <w:szCs w:val="19"/>
+              </w:rPr>
+              <w:t xml:space="preserve"> + </w:t>
+            </w:r>
+            <w:proofErr w:type="spellStart"/>
+            <w:r>
+              <w:rPr>
+                <w:rFonts w:ascii="Courier New" w:eastAsia="Courier New" w:hAnsi="Courier New" w:cs="Courier New"/>
+                <w:color w:val="ECECEC"/>
+                <w:sz w:val="17"/>
+                <w:szCs w:val="17"/>
+              </w:rPr>
+              <w:t>name_str</w:t>
+            </w:r>
+            <w:proofErr w:type="spellEnd"/>
+            <w:r>
+              <w:rPr>
+                <w:rFonts w:ascii="Courier New" w:eastAsia="Courier New" w:hAnsi="Courier New" w:cs="Courier New"/>
+                <w:color w:val="ECECEC"/>
+                <w:sz w:val="17"/>
+                <w:szCs w:val="17"/>
+              </w:rPr>
+              <w:t>[0]</w:t>
             </w:r>
             <w:r>
               <w:rPr>
@@ -728,12 +881,42 @@
                 <w:sz w:val="19"/>
                 <w:szCs w:val="19"/>
               </w:rPr>
-              <w:t>"SanChuanZhang"</w:t>
-            </w:r>
-          </w:p>
-          <w:p>
-            <w:r>
-              <w:t>“MinhNguyenNhat”</w:t>
+              <w:t>"</w:t>
+            </w:r>
+            <w:proofErr w:type="spellStart"/>
+            <w:r>
+              <w:rPr>
+                <w:rFonts w:ascii="Roboto" w:eastAsia="Roboto" w:hAnsi="Roboto" w:cs="Roboto"/>
+                <w:b/>
+                <w:color w:val="ECECEC"/>
+                <w:sz w:val="19"/>
+                <w:szCs w:val="19"/>
+              </w:rPr>
+              <w:t>SanChuanZhang</w:t>
+            </w:r>
+            <w:proofErr w:type="spellEnd"/>
+            <w:r>
+              <w:rPr>
+                <w:rFonts w:ascii="Roboto" w:eastAsia="Roboto" w:hAnsi="Roboto" w:cs="Roboto"/>
+                <w:b/>
+                <w:color w:val="ECECEC"/>
+                <w:sz w:val="19"/>
+                <w:szCs w:val="19"/>
+              </w:rPr>
+              <w:t>"</w:t>
+            </w:r>
+          </w:p>
+          <w:p>
+            <w:r>
+              <w:t>“</w:t>
+            </w:r>
+            <w:proofErr w:type="spellStart"/>
+            <w:r>
+              <w:t>MinhNguyenNhat</w:t>
+            </w:r>
+            <w:proofErr w:type="spellEnd"/>
+            <w:r>
+              <w:t>”</w:t>
             </w:r>
           </w:p>
         </w:tc>
@@ -883,6 +1066,8 @@
                 <w:szCs w:val="19"/>
               </w:rPr>
             </w:pPr>
+            <w:proofErr w:type="spellStart"/>
+            <w:proofErr w:type="gramStart"/>
             <w:r>
               <w:rPr>
                 <w:rFonts w:ascii="Courier New" w:eastAsia="Courier New" w:hAnsi="Courier New" w:cs="Courier New"/>
@@ -890,7 +1075,27 @@
                 <w:sz w:val="17"/>
                 <w:szCs w:val="17"/>
               </w:rPr>
-              <w:t>tmp[0]</w:t>
+              <w:t>tmp</w:t>
+            </w:r>
+            <w:proofErr w:type="spellEnd"/>
+            <w:r>
+              <w:rPr>
+                <w:rFonts w:ascii="Courier New" w:eastAsia="Courier New" w:hAnsi="Courier New" w:cs="Courier New"/>
+                <w:color w:val="ECECEC"/>
+                <w:sz w:val="17"/>
+                <w:szCs w:val="17"/>
+              </w:rPr>
+              <w:t>[</w:t>
+            </w:r>
+            <w:proofErr w:type="gramEnd"/>
+            <w:r>
+              <w:rPr>
+                <w:rFonts w:ascii="Courier New" w:eastAsia="Courier New" w:hAnsi="Courier New" w:cs="Courier New"/>
+                <w:color w:val="ECECEC"/>
+                <w:sz w:val="17"/>
+                <w:szCs w:val="17"/>
+              </w:rPr>
+              <w:t>0]</w:t>
             </w:r>
             <w:r>
               <w:rPr>
@@ -1101,6 +1306,8 @@
                 <w:szCs w:val="19"/>
               </w:rPr>
             </w:pPr>
+            <w:proofErr w:type="spellStart"/>
+            <w:proofErr w:type="gramStart"/>
             <w:r>
               <w:rPr>
                 <w:rFonts w:ascii="Courier New" w:eastAsia="Courier New" w:hAnsi="Courier New" w:cs="Courier New"/>
@@ -1108,7 +1315,27 @@
                 <w:sz w:val="17"/>
                 <w:szCs w:val="17"/>
               </w:rPr>
-              <w:t>tmp[2]</w:t>
+              <w:t>tmp</w:t>
+            </w:r>
+            <w:proofErr w:type="spellEnd"/>
+            <w:r>
+              <w:rPr>
+                <w:rFonts w:ascii="Courier New" w:eastAsia="Courier New" w:hAnsi="Courier New" w:cs="Courier New"/>
+                <w:color w:val="ECECEC"/>
+                <w:sz w:val="17"/>
+                <w:szCs w:val="17"/>
+              </w:rPr>
+              <w:t>[</w:t>
+            </w:r>
+            <w:proofErr w:type="gramEnd"/>
+            <w:r>
+              <w:rPr>
+                <w:rFonts w:ascii="Courier New" w:eastAsia="Courier New" w:hAnsi="Courier New" w:cs="Courier New"/>
+                <w:color w:val="ECECEC"/>
+                <w:sz w:val="17"/>
+                <w:szCs w:val="17"/>
+              </w:rPr>
+              <w:t>2]</w:t>
             </w:r>
             <w:r>
               <w:rPr>
@@ -1169,7 +1396,29 @@
                 <w:sz w:val="19"/>
                 <w:szCs w:val="19"/>
               </w:rPr>
-              <w:t>"SanChuan"</w:t>
+              <w:t>"</w:t>
+            </w:r>
+            <w:proofErr w:type="spellStart"/>
+            <w:r>
+              <w:rPr>
+                <w:rFonts w:ascii="Roboto" w:eastAsia="Roboto" w:hAnsi="Roboto" w:cs="Roboto"/>
+                <w:b/>
+                <w:color w:val="ECECEC"/>
+                <w:sz w:val="19"/>
+                <w:szCs w:val="19"/>
+              </w:rPr>
+              <w:t>SanChuan</w:t>
+            </w:r>
+            <w:proofErr w:type="spellEnd"/>
+            <w:r>
+              <w:rPr>
+                <w:rFonts w:ascii="Roboto" w:eastAsia="Roboto" w:hAnsi="Roboto" w:cs="Roboto"/>
+                <w:b/>
+                <w:color w:val="ECECEC"/>
+                <w:sz w:val="19"/>
+                <w:szCs w:val="19"/>
+              </w:rPr>
+              <w:t>"</w:t>
             </w:r>
           </w:p>
         </w:tc>
@@ -1319,6 +1568,7 @@
                 <w:szCs w:val="19"/>
               </w:rPr>
             </w:pPr>
+            <w:proofErr w:type="spellStart"/>
             <w:r>
               <w:rPr>
                 <w:rFonts w:ascii="Courier New" w:eastAsia="Courier New" w:hAnsi="Courier New" w:cs="Courier New"/>
@@ -1326,7 +1576,37 @@
                 <w:sz w:val="17"/>
                 <w:szCs w:val="17"/>
               </w:rPr>
-              <w:t>name_str[0]</w:t>
+              <w:t>name_</w:t>
+            </w:r>
+            <w:proofErr w:type="gramStart"/>
+            <w:r>
+              <w:rPr>
+                <w:rFonts w:ascii="Courier New" w:eastAsia="Courier New" w:hAnsi="Courier New" w:cs="Courier New"/>
+                <w:color w:val="ECECEC"/>
+                <w:sz w:val="17"/>
+                <w:szCs w:val="17"/>
+              </w:rPr>
+              <w:t>str</w:t>
+            </w:r>
+            <w:proofErr w:type="spellEnd"/>
+            <w:r>
+              <w:rPr>
+                <w:rFonts w:ascii="Courier New" w:eastAsia="Courier New" w:hAnsi="Courier New" w:cs="Courier New"/>
+                <w:color w:val="ECECEC"/>
+                <w:sz w:val="17"/>
+                <w:szCs w:val="17"/>
+              </w:rPr>
+              <w:t>[</w:t>
+            </w:r>
+            <w:proofErr w:type="gramEnd"/>
+            <w:r>
+              <w:rPr>
+                <w:rFonts w:ascii="Courier New" w:eastAsia="Courier New" w:hAnsi="Courier New" w:cs="Courier New"/>
+                <w:color w:val="ECECEC"/>
+                <w:sz w:val="17"/>
+                <w:szCs w:val="17"/>
+              </w:rPr>
+              <w:t>0]</w:t>
             </w:r>
             <w:r>
               <w:rPr>
@@ -1537,6 +1817,8 @@
                 <w:szCs w:val="19"/>
               </w:rPr>
             </w:pPr>
+            <w:proofErr w:type="spellStart"/>
+            <w:proofErr w:type="gramStart"/>
             <w:r>
               <w:rPr>
                 <w:rFonts w:ascii="Courier New" w:eastAsia="Courier New" w:hAnsi="Courier New" w:cs="Courier New"/>
@@ -1544,18 +1826,9 @@
                 <w:sz w:val="17"/>
                 <w:szCs w:val="17"/>
               </w:rPr>
-              <w:t>tmp[4]</w:t>
-            </w:r>
-            <w:r>
-              <w:rPr>
-                <w:rFonts w:ascii="Roboto" w:eastAsia="Roboto" w:hAnsi="Roboto" w:cs="Roboto"/>
-                <w:b/>
-                <w:color w:val="ECECEC"/>
-                <w:sz w:val="19"/>
-                <w:szCs w:val="19"/>
-              </w:rPr>
-              <w:t xml:space="preserve"> + </w:t>
-            </w:r>
+              <w:t>tmp</w:t>
+            </w:r>
+            <w:proofErr w:type="spellEnd"/>
             <w:r>
               <w:rPr>
                 <w:rFonts w:ascii="Courier New" w:eastAsia="Courier New" w:hAnsi="Courier New" w:cs="Courier New"/>
@@ -1563,7 +1836,47 @@
                 <w:sz w:val="17"/>
                 <w:szCs w:val="17"/>
               </w:rPr>
-              <w:t>name_str[0]</w:t>
+              <w:t>[</w:t>
+            </w:r>
+            <w:proofErr w:type="gramEnd"/>
+            <w:r>
+              <w:rPr>
+                <w:rFonts w:ascii="Courier New" w:eastAsia="Courier New" w:hAnsi="Courier New" w:cs="Courier New"/>
+                <w:color w:val="ECECEC"/>
+                <w:sz w:val="17"/>
+                <w:szCs w:val="17"/>
+              </w:rPr>
+              <w:t>4]</w:t>
+            </w:r>
+            <w:r>
+              <w:rPr>
+                <w:rFonts w:ascii="Roboto" w:eastAsia="Roboto" w:hAnsi="Roboto" w:cs="Roboto"/>
+                <w:b/>
+                <w:color w:val="ECECEC"/>
+                <w:sz w:val="19"/>
+                <w:szCs w:val="19"/>
+              </w:rPr>
+              <w:t xml:space="preserve"> + </w:t>
+            </w:r>
+            <w:proofErr w:type="spellStart"/>
+            <w:r>
+              <w:rPr>
+                <w:rFonts w:ascii="Courier New" w:eastAsia="Courier New" w:hAnsi="Courier New" w:cs="Courier New"/>
+                <w:color w:val="ECECEC"/>
+                <w:sz w:val="17"/>
+                <w:szCs w:val="17"/>
+              </w:rPr>
+              <w:t>name_str</w:t>
+            </w:r>
+            <w:proofErr w:type="spellEnd"/>
+            <w:r>
+              <w:rPr>
+                <w:rFonts w:ascii="Courier New" w:eastAsia="Courier New" w:hAnsi="Courier New" w:cs="Courier New"/>
+                <w:color w:val="ECECEC"/>
+                <w:sz w:val="17"/>
+                <w:szCs w:val="17"/>
+              </w:rPr>
+              <w:t>[0]</w:t>
             </w:r>
             <w:r>
               <w:rPr>
@@ -1624,7 +1937,29 @@
                 <w:sz w:val="19"/>
                 <w:szCs w:val="19"/>
               </w:rPr>
-              <w:t>"SCZhang"</w:t>
+              <w:t>"</w:t>
+            </w:r>
+            <w:proofErr w:type="spellStart"/>
+            <w:r>
+              <w:rPr>
+                <w:rFonts w:ascii="Roboto" w:eastAsia="Roboto" w:hAnsi="Roboto" w:cs="Roboto"/>
+                <w:b/>
+                <w:color w:val="ECECEC"/>
+                <w:sz w:val="19"/>
+                <w:szCs w:val="19"/>
+              </w:rPr>
+              <w:t>SCZhang</w:t>
+            </w:r>
+            <w:proofErr w:type="spellEnd"/>
+            <w:r>
+              <w:rPr>
+                <w:rFonts w:ascii="Roboto" w:eastAsia="Roboto" w:hAnsi="Roboto" w:cs="Roboto"/>
+                <w:b/>
+                <w:color w:val="ECECEC"/>
+                <w:sz w:val="19"/>
+                <w:szCs w:val="19"/>
+              </w:rPr>
+              <w:t>"</w:t>
             </w:r>
           </w:p>
         </w:tc>
@@ -1774,6 +2109,7 @@
                 <w:szCs w:val="19"/>
               </w:rPr>
             </w:pPr>
+            <w:proofErr w:type="spellStart"/>
             <w:r>
               <w:rPr>
                 <w:rFonts w:ascii="Courier New" w:eastAsia="Courier New" w:hAnsi="Courier New" w:cs="Courier New"/>
@@ -1781,18 +2117,9 @@
                 <w:sz w:val="17"/>
                 <w:szCs w:val="17"/>
               </w:rPr>
-              <w:t>name_str[0]</w:t>
-            </w:r>
-            <w:r>
-              <w:rPr>
-                <w:rFonts w:ascii="Roboto" w:eastAsia="Roboto" w:hAnsi="Roboto" w:cs="Roboto"/>
-                <w:b/>
-                <w:color w:val="ECECEC"/>
-                <w:sz w:val="19"/>
-                <w:szCs w:val="19"/>
-              </w:rPr>
-              <w:t xml:space="preserve"> + </w:t>
-            </w:r>
+              <w:t>name_</w:t>
+            </w:r>
+            <w:proofErr w:type="gramStart"/>
             <w:r>
               <w:rPr>
                 <w:rFonts w:ascii="Courier New" w:eastAsia="Courier New" w:hAnsi="Courier New" w:cs="Courier New"/>
@@ -1800,7 +2127,57 @@
                 <w:sz w:val="17"/>
                 <w:szCs w:val="17"/>
               </w:rPr>
-              <w:t>tmp[4]</w:t>
+              <w:t>str</w:t>
+            </w:r>
+            <w:proofErr w:type="spellEnd"/>
+            <w:r>
+              <w:rPr>
+                <w:rFonts w:ascii="Courier New" w:eastAsia="Courier New" w:hAnsi="Courier New" w:cs="Courier New"/>
+                <w:color w:val="ECECEC"/>
+                <w:sz w:val="17"/>
+                <w:szCs w:val="17"/>
+              </w:rPr>
+              <w:t>[</w:t>
+            </w:r>
+            <w:proofErr w:type="gramEnd"/>
+            <w:r>
+              <w:rPr>
+                <w:rFonts w:ascii="Courier New" w:eastAsia="Courier New" w:hAnsi="Courier New" w:cs="Courier New"/>
+                <w:color w:val="ECECEC"/>
+                <w:sz w:val="17"/>
+                <w:szCs w:val="17"/>
+              </w:rPr>
+              <w:t>0]</w:t>
+            </w:r>
+            <w:r>
+              <w:rPr>
+                <w:rFonts w:ascii="Roboto" w:eastAsia="Roboto" w:hAnsi="Roboto" w:cs="Roboto"/>
+                <w:b/>
+                <w:color w:val="ECECEC"/>
+                <w:sz w:val="19"/>
+                <w:szCs w:val="19"/>
+              </w:rPr>
+              <w:t xml:space="preserve"> + </w:t>
+            </w:r>
+            <w:proofErr w:type="spellStart"/>
+            <w:r>
+              <w:rPr>
+                <w:rFonts w:ascii="Courier New" w:eastAsia="Courier New" w:hAnsi="Courier New" w:cs="Courier New"/>
+                <w:color w:val="ECECEC"/>
+                <w:sz w:val="17"/>
+                <w:szCs w:val="17"/>
+              </w:rPr>
+              <w:t>tmp</w:t>
+            </w:r>
+            <w:proofErr w:type="spellEnd"/>
+            <w:r>
+              <w:rPr>
+                <w:rFonts w:ascii="Courier New" w:eastAsia="Courier New" w:hAnsi="Courier New" w:cs="Courier New"/>
+                <w:color w:val="ECECEC"/>
+                <w:sz w:val="17"/>
+                <w:szCs w:val="17"/>
+              </w:rPr>
+              <w:t>[4]</w:t>
             </w:r>
             <w:r>
               <w:rPr>
@@ -1863,7 +2240,29 @@
                 <w:sz w:val="19"/>
                 <w:szCs w:val="19"/>
               </w:rPr>
-              <w:t>"ZhangSC"</w:t>
+              <w:t>"</w:t>
+            </w:r>
+            <w:proofErr w:type="spellStart"/>
+            <w:r>
+              <w:rPr>
+                <w:rFonts w:ascii="Roboto" w:eastAsia="Roboto" w:hAnsi="Roboto" w:cs="Roboto"/>
+                <w:b/>
+                <w:color w:val="ECECEC"/>
+                <w:sz w:val="19"/>
+                <w:szCs w:val="19"/>
+              </w:rPr>
+              <w:t>ZhangSC</w:t>
+            </w:r>
+            <w:proofErr w:type="spellEnd"/>
+            <w:r>
+              <w:rPr>
+                <w:rFonts w:ascii="Roboto" w:eastAsia="Roboto" w:hAnsi="Roboto" w:cs="Roboto"/>
+                <w:b/>
+                <w:color w:val="ECECEC"/>
+                <w:sz w:val="19"/>
+                <w:szCs w:val="19"/>
+              </w:rPr>
+              <w:t>"</w:t>
             </w:r>
           </w:p>
         </w:tc>
@@ -1978,7 +2377,13 @@
     </w:p>
     <w:p>
       <w:r>
-        <w:t>Birthday must have 8 chars (ex:19941226)</w:t>
+        <w:t>Birthday must have 8 chars (ex:</w:t>
+      </w:r>
+      <w:r>
+        <w:t>19940206</w:t>
+      </w:r>
+      <w:r>
+        <w:t>)</w:t>
       </w:r>
     </w:p>
     <w:p>
@@ -2008,6 +2413,7 @@
         </w:rPr>
         <w:t xml:space="preserve">        </w:t>
       </w:r>
+      <w:proofErr w:type="spellStart"/>
       <w:r>
         <w:rPr>
           <w:rFonts w:ascii="Consolas" w:eastAsia="Times New Roman" w:hAnsi="Consolas" w:cs="Times New Roman"/>
@@ -2018,6 +2424,7 @@
         </w:rPr>
         <w:t>all_dict</w:t>
       </w:r>
+      <w:proofErr w:type="spellEnd"/>
       <w:r>
         <w:rPr>
           <w:rFonts w:ascii="Consolas" w:eastAsia="Times New Roman" w:hAnsi="Consolas" w:cs="Times New Roman"/>
@@ -2068,6 +2475,7 @@
         </w:rPr>
         <w:t xml:space="preserve"> </w:t>
       </w:r>
+      <w:proofErr w:type="gramStart"/>
       <w:r>
         <w:rPr>
           <w:rFonts w:ascii="Consolas" w:eastAsia="Times New Roman" w:hAnsi="Consolas" w:cs="Times New Roman"/>
@@ -2088,6 +2496,7 @@
         </w:rPr>
         <w:t>[</w:t>
       </w:r>
+      <w:proofErr w:type="gramEnd"/>
       <w:r>
         <w:rPr>
           <w:rFonts w:ascii="Consolas" w:eastAsia="Times New Roman" w:hAnsi="Consolas" w:cs="Times New Roman"/>
@@ -2151,6 +2560,7 @@
         </w:rPr>
         <w:t xml:space="preserve">        </w:t>
       </w:r>
+      <w:proofErr w:type="spellStart"/>
       <w:r>
         <w:rPr>
           <w:rFonts w:ascii="Consolas" w:eastAsia="Times New Roman" w:hAnsi="Consolas" w:cs="Times New Roman"/>
@@ -2161,6 +2571,7 @@
         </w:rPr>
         <w:t>all_dict</w:t>
       </w:r>
+      <w:proofErr w:type="spellEnd"/>
       <w:r>
         <w:rPr>
           <w:rFonts w:ascii="Consolas" w:eastAsia="Times New Roman" w:hAnsi="Consolas" w:cs="Times New Roman"/>
@@ -2211,6 +2622,7 @@
         </w:rPr>
         <w:t xml:space="preserve"> </w:t>
       </w:r>
+      <w:proofErr w:type="gramStart"/>
       <w:r>
         <w:rPr>
           <w:rFonts w:ascii="Consolas" w:eastAsia="Times New Roman" w:hAnsi="Consolas" w:cs="Times New Roman"/>
@@ -2231,6 +2643,7 @@
         </w:rPr>
         <w:t>[</w:t>
       </w:r>
+      <w:proofErr w:type="gramEnd"/>
       <w:r>
         <w:rPr>
           <w:rFonts w:ascii="Consolas" w:eastAsia="Times New Roman" w:hAnsi="Consolas" w:cs="Times New Roman"/>
@@ -2294,6 +2707,7 @@
         </w:rPr>
         <w:t xml:space="preserve">        </w:t>
       </w:r>
+      <w:proofErr w:type="spellStart"/>
       <w:r>
         <w:rPr>
           <w:rFonts w:ascii="Consolas" w:eastAsia="Times New Roman" w:hAnsi="Consolas" w:cs="Times New Roman"/>
@@ -2304,6 +2718,7 @@
         </w:rPr>
         <w:t>all_dict</w:t>
       </w:r>
+      <w:proofErr w:type="spellEnd"/>
       <w:r>
         <w:rPr>
           <w:rFonts w:ascii="Consolas" w:eastAsia="Times New Roman" w:hAnsi="Consolas" w:cs="Times New Roman"/>
@@ -2354,6 +2769,7 @@
         </w:rPr>
         <w:t xml:space="preserve"> </w:t>
       </w:r>
+      <w:proofErr w:type="gramStart"/>
       <w:r>
         <w:rPr>
           <w:rFonts w:ascii="Consolas" w:eastAsia="Times New Roman" w:hAnsi="Consolas" w:cs="Times New Roman"/>
@@ -2374,6 +2790,7 @@
         </w:rPr>
         <w:t>[</w:t>
       </w:r>
+      <w:proofErr w:type="gramEnd"/>
       <w:r>
         <w:rPr>
           <w:rFonts w:ascii="Consolas" w:eastAsia="Times New Roman" w:hAnsi="Consolas" w:cs="Times New Roman"/>
@@ -2437,6 +2854,7 @@
         </w:rPr>
         <w:t xml:space="preserve">        </w:t>
       </w:r>
+      <w:proofErr w:type="spellStart"/>
       <w:r>
         <w:rPr>
           <w:rFonts w:ascii="Consolas" w:eastAsia="Times New Roman" w:hAnsi="Consolas" w:cs="Times New Roman"/>
@@ -2447,6 +2865,7 @@
         </w:rPr>
         <w:t>all_dict</w:t>
       </w:r>
+      <w:proofErr w:type="spellEnd"/>
       <w:r>
         <w:rPr>
           <w:rFonts w:ascii="Consolas" w:eastAsia="Times New Roman" w:hAnsi="Consolas" w:cs="Times New Roman"/>
@@ -2600,6 +3019,7 @@
         </w:rPr>
         <w:t xml:space="preserve"> </w:t>
       </w:r>
+      <w:proofErr w:type="gramStart"/>
       <w:r>
         <w:rPr>
           <w:rFonts w:ascii="Consolas" w:eastAsia="Times New Roman" w:hAnsi="Consolas" w:cs="Times New Roman"/>
@@ -2620,6 +3040,7 @@
         </w:rPr>
         <w:t>[</w:t>
       </w:r>
+      <w:proofErr w:type="gramEnd"/>
       <w:r>
         <w:rPr>
           <w:rFonts w:ascii="Consolas" w:eastAsia="Times New Roman" w:hAnsi="Consolas" w:cs="Times New Roman"/>
@@ -2803,6 +3224,7 @@
         </w:rPr>
         <w:t xml:space="preserve">            </w:t>
       </w:r>
+      <w:proofErr w:type="spellStart"/>
       <w:r>
         <w:rPr>
           <w:rFonts w:ascii="Consolas" w:eastAsia="Times New Roman" w:hAnsi="Consolas" w:cs="Times New Roman"/>
@@ -2813,6 +3235,7 @@
         </w:rPr>
         <w:t>all_dict</w:t>
       </w:r>
+      <w:proofErr w:type="spellEnd"/>
       <w:r>
         <w:rPr>
           <w:rFonts w:ascii="Consolas" w:eastAsia="Times New Roman" w:hAnsi="Consolas" w:cs="Times New Roman"/>
@@ -2943,6 +3366,7 @@
         </w:rPr>
         <w:t xml:space="preserve"> </w:t>
       </w:r>
+      <w:proofErr w:type="gramStart"/>
       <w:r>
         <w:rPr>
           <w:rFonts w:ascii="Consolas" w:eastAsia="Times New Roman" w:hAnsi="Consolas" w:cs="Times New Roman"/>
@@ -2963,6 +3387,7 @@
         </w:rPr>
         <w:t>[</w:t>
       </w:r>
+      <w:proofErr w:type="gramEnd"/>
       <w:r>
         <w:rPr>
           <w:rFonts w:ascii="Consolas" w:eastAsia="Times New Roman" w:hAnsi="Consolas" w:cs="Times New Roman"/>
@@ -3026,6 +3451,7 @@
         </w:rPr>
         <w:t xml:space="preserve">            </w:t>
       </w:r>
+      <w:proofErr w:type="spellStart"/>
       <w:r>
         <w:rPr>
           <w:rFonts w:ascii="Consolas" w:eastAsia="Times New Roman" w:hAnsi="Consolas" w:cs="Times New Roman"/>
@@ -3036,6 +3462,7 @@
         </w:rPr>
         <w:t>all_dict</w:t>
       </w:r>
+      <w:proofErr w:type="spellEnd"/>
       <w:r>
         <w:rPr>
           <w:rFonts w:ascii="Consolas" w:eastAsia="Times New Roman" w:hAnsi="Consolas" w:cs="Times New Roman"/>
@@ -3166,6 +3593,7 @@
         </w:rPr>
         <w:t xml:space="preserve"> </w:t>
       </w:r>
+      <w:proofErr w:type="gramStart"/>
       <w:r>
         <w:rPr>
           <w:rFonts w:ascii="Consolas" w:eastAsia="Times New Roman" w:hAnsi="Consolas" w:cs="Times New Roman"/>
@@ -3186,6 +3614,7 @@
         </w:rPr>
         <w:t>[</w:t>
       </w:r>
+      <w:proofErr w:type="gramEnd"/>
       <w:r>
         <w:rPr>
           <w:rFonts w:ascii="Consolas" w:eastAsia="Times New Roman" w:hAnsi="Consolas" w:cs="Times New Roman"/>
@@ -3249,6 +3678,7 @@
         </w:rPr>
         <w:t xml:space="preserve">            </w:t>
       </w:r>
+      <w:proofErr w:type="spellStart"/>
       <w:r>
         <w:rPr>
           <w:rFonts w:ascii="Consolas" w:eastAsia="Times New Roman" w:hAnsi="Consolas" w:cs="Times New Roman"/>
@@ -3259,6 +3689,7 @@
         </w:rPr>
         <w:t>all_dict</w:t>
       </w:r>
+      <w:proofErr w:type="spellEnd"/>
       <w:r>
         <w:rPr>
           <w:rFonts w:ascii="Consolas" w:eastAsia="Times New Roman" w:hAnsi="Consolas" w:cs="Times New Roman"/>
@@ -3389,6 +3820,7 @@
         </w:rPr>
         <w:t xml:space="preserve"> </w:t>
       </w:r>
+      <w:proofErr w:type="gramStart"/>
       <w:r>
         <w:rPr>
           <w:rFonts w:ascii="Consolas" w:eastAsia="Times New Roman" w:hAnsi="Consolas" w:cs="Times New Roman"/>
@@ -3409,6 +3841,7 @@
         </w:rPr>
         <w:t>[</w:t>
       </w:r>
+      <w:proofErr w:type="gramEnd"/>
       <w:r>
         <w:rPr>
           <w:rFonts w:ascii="Consolas" w:eastAsia="Times New Roman" w:hAnsi="Consolas" w:cs="Times New Roman"/>
@@ -3505,6 +3938,7 @@
         </w:rPr>
         <w:t xml:space="preserve"> </w:t>
       </w:r>
+      <w:proofErr w:type="gramStart"/>
       <w:r>
         <w:rPr>
           <w:rFonts w:ascii="Consolas" w:eastAsia="Times New Roman" w:hAnsi="Consolas" w:cs="Times New Roman"/>
@@ -3525,6 +3959,7 @@
         </w:rPr>
         <w:t>[</w:t>
       </w:r>
+      <w:proofErr w:type="gramEnd"/>
       <w:r>
         <w:rPr>
           <w:rFonts w:ascii="Consolas" w:eastAsia="Times New Roman" w:hAnsi="Consolas" w:cs="Times New Roman"/>
@@ -3708,6 +4143,7 @@
         </w:rPr>
         <w:t xml:space="preserve">            </w:t>
       </w:r>
+      <w:proofErr w:type="spellStart"/>
       <w:r>
         <w:rPr>
           <w:rFonts w:ascii="Consolas" w:eastAsia="Times New Roman" w:hAnsi="Consolas" w:cs="Times New Roman"/>
@@ -3718,6 +4154,7 @@
         </w:rPr>
         <w:t>all_dict</w:t>
       </w:r>
+      <w:proofErr w:type="spellEnd"/>
       <w:r>
         <w:rPr>
           <w:rFonts w:ascii="Consolas" w:eastAsia="Times New Roman" w:hAnsi="Consolas" w:cs="Times New Roman"/>
@@ -3848,6 +4285,7 @@
         </w:rPr>
         <w:t xml:space="preserve"> </w:t>
       </w:r>
+      <w:proofErr w:type="gramStart"/>
       <w:r>
         <w:rPr>
           <w:rFonts w:ascii="Consolas" w:eastAsia="Times New Roman" w:hAnsi="Consolas" w:cs="Times New Roman"/>
@@ -3868,6 +4306,7 @@
         </w:rPr>
         <w:t>[</w:t>
       </w:r>
+      <w:proofErr w:type="gramEnd"/>
       <w:r>
         <w:rPr>
           <w:rFonts w:ascii="Consolas" w:eastAsia="Times New Roman" w:hAnsi="Consolas" w:cs="Times New Roman"/>
@@ -3931,6 +4370,7 @@
         </w:rPr>
         <w:t xml:space="preserve">            </w:t>
       </w:r>
+      <w:proofErr w:type="spellStart"/>
       <w:r>
         <w:rPr>
           <w:rFonts w:ascii="Consolas" w:eastAsia="Times New Roman" w:hAnsi="Consolas" w:cs="Times New Roman"/>
@@ -3941,6 +4381,7 @@
         </w:rPr>
         <w:t>all_dict</w:t>
       </w:r>
+      <w:proofErr w:type="spellEnd"/>
       <w:r>
         <w:rPr>
           <w:rFonts w:ascii="Consolas" w:eastAsia="Times New Roman" w:hAnsi="Consolas" w:cs="Times New Roman"/>
@@ -4071,6 +4512,7 @@
         </w:rPr>
         <w:t xml:space="preserve"> </w:t>
       </w:r>
+      <w:proofErr w:type="gramStart"/>
       <w:r>
         <w:rPr>
           <w:rFonts w:ascii="Consolas" w:eastAsia="Times New Roman" w:hAnsi="Consolas" w:cs="Times New Roman"/>
@@ -4091,6 +4533,7 @@
         </w:rPr>
         <w:t>[</w:t>
       </w:r>
+      <w:proofErr w:type="gramEnd"/>
       <w:r>
         <w:rPr>
           <w:rFonts w:ascii="Consolas" w:eastAsia="Times New Roman" w:hAnsi="Consolas" w:cs="Times New Roman"/>
@@ -4154,6 +4597,7 @@
         </w:rPr>
         <w:t xml:space="preserve">            </w:t>
       </w:r>
+      <w:proofErr w:type="spellStart"/>
       <w:r>
         <w:rPr>
           <w:rFonts w:ascii="Consolas" w:eastAsia="Times New Roman" w:hAnsi="Consolas" w:cs="Times New Roman"/>
@@ -4164,6 +4608,7 @@
         </w:rPr>
         <w:t>all_dict</w:t>
       </w:r>
+      <w:proofErr w:type="spellEnd"/>
       <w:r>
         <w:rPr>
           <w:rFonts w:ascii="Consolas" w:eastAsia="Times New Roman" w:hAnsi="Consolas" w:cs="Times New Roman"/>
@@ -4294,6 +4739,7 @@
         </w:rPr>
         <w:t xml:space="preserve"> </w:t>
       </w:r>
+      <w:proofErr w:type="gramStart"/>
       <w:r>
         <w:rPr>
           <w:rFonts w:ascii="Consolas" w:eastAsia="Times New Roman" w:hAnsi="Consolas" w:cs="Times New Roman"/>
@@ -4314,6 +4760,7 @@
         </w:rPr>
         <w:t>[</w:t>
       </w:r>
+      <w:proofErr w:type="gramEnd"/>
       <w:r>
         <w:rPr>
           <w:rFonts w:ascii="Consolas" w:eastAsia="Times New Roman" w:hAnsi="Consolas" w:cs="Times New Roman"/>
@@ -4410,6 +4857,7 @@
         </w:rPr>
         <w:t xml:space="preserve"> </w:t>
       </w:r>
+      <w:proofErr w:type="gramStart"/>
       <w:r>
         <w:rPr>
           <w:rFonts w:ascii="Consolas" w:eastAsia="Times New Roman" w:hAnsi="Consolas" w:cs="Times New Roman"/>
@@ -4430,6 +4878,7 @@
         </w:rPr>
         <w:t>[</w:t>
       </w:r>
+      <w:proofErr w:type="gramEnd"/>
       <w:r>
         <w:rPr>
           <w:rFonts w:ascii="Consolas" w:eastAsia="Times New Roman" w:hAnsi="Consolas" w:cs="Times New Roman"/>
@@ -4613,6 +5062,7 @@
         </w:rPr>
         <w:t xml:space="preserve">            </w:t>
       </w:r>
+      <w:proofErr w:type="spellStart"/>
       <w:r>
         <w:rPr>
           <w:rFonts w:ascii="Consolas" w:eastAsia="Times New Roman" w:hAnsi="Consolas" w:cs="Times New Roman"/>
@@ -4623,6 +5073,7 @@
         </w:rPr>
         <w:t>all_dict</w:t>
       </w:r>
+      <w:proofErr w:type="spellEnd"/>
       <w:r>
         <w:rPr>
           <w:rFonts w:ascii="Consolas" w:eastAsia="Times New Roman" w:hAnsi="Consolas" w:cs="Times New Roman"/>
@@ -4753,6 +5204,7 @@
         </w:rPr>
         <w:t xml:space="preserve"> </w:t>
       </w:r>
+      <w:proofErr w:type="gramStart"/>
       <w:r>
         <w:rPr>
           <w:rFonts w:ascii="Consolas" w:eastAsia="Times New Roman" w:hAnsi="Consolas" w:cs="Times New Roman"/>
@@ -4773,6 +5225,7 @@
         </w:rPr>
         <w:t>[</w:t>
       </w:r>
+      <w:proofErr w:type="gramEnd"/>
       <w:r>
         <w:rPr>
           <w:rFonts w:ascii="Consolas" w:eastAsia="Times New Roman" w:hAnsi="Consolas" w:cs="Times New Roman"/>
@@ -4820,7 +5273,7 @@
         <w:t xml:space="preserve">Given birth: </w:t>
       </w:r>
       <w:r>
-        <w:t>19941226</w:t>
+        <w:t>19940206</w:t>
       </w:r>
     </w:p>
     <w:p/>
@@ -5187,6 +5640,15 @@
                 <w:szCs w:val="19"/>
               </w:rPr>
             </w:pPr>
+            <w:r>
+              <w:rPr>
+                <w:rFonts w:ascii="Roboto" w:eastAsia="Roboto" w:hAnsi="Roboto" w:cs="Roboto"/>
+                <w:color w:val="ECECEC"/>
+                <w:sz w:val="19"/>
+                <w:szCs w:val="19"/>
+              </w:rPr>
+              <w:t>02</w:t>
+            </w:r>
           </w:p>
         </w:tc>
         <w:tc>
@@ -5355,6 +5817,15 @@
                 <w:szCs w:val="19"/>
               </w:rPr>
             </w:pPr>
+            <w:r>
+              <w:rPr>
+                <w:rFonts w:ascii="Roboto" w:eastAsia="Roboto" w:hAnsi="Roboto" w:cs="Roboto"/>
+                <w:color w:val="ECECEC"/>
+                <w:sz w:val="19"/>
+                <w:szCs w:val="19"/>
+              </w:rPr>
+              <w:t>06</w:t>
+            </w:r>
           </w:p>
         </w:tc>
         <w:tc>
@@ -5523,6 +5994,15 @@
                 <w:szCs w:val="19"/>
               </w:rPr>
             </w:pPr>
+            <w:r>
+              <w:rPr>
+                <w:rFonts w:ascii="Roboto" w:eastAsia="Roboto" w:hAnsi="Roboto" w:cs="Roboto"/>
+                <w:color w:val="ECECEC"/>
+                <w:sz w:val="19"/>
+                <w:szCs w:val="19"/>
+              </w:rPr>
+              <w:t>1994</w:t>
+            </w:r>
           </w:p>
         </w:tc>
         <w:tc>
@@ -5691,6 +6171,15 @@
                 <w:szCs w:val="19"/>
               </w:rPr>
             </w:pPr>
+            <w:r>
+              <w:rPr>
+                <w:rFonts w:ascii="Roboto" w:eastAsia="Roboto" w:hAnsi="Roboto" w:cs="Roboto"/>
+                <w:color w:val="ECECEC"/>
+                <w:sz w:val="19"/>
+                <w:szCs w:val="19"/>
+              </w:rPr>
+              <w:t>94</w:t>
+            </w:r>
           </w:p>
         </w:tc>
         <w:tc>
@@ -5720,166 +6209,176 @@
                 <w:szCs w:val="19"/>
               </w:rPr>
             </w:pPr>
+          </w:p>
+        </w:tc>
+      </w:tr>
+    </w:tbl>
+    <w:p/>
+    <w:tbl>
+      <w:tblPr>
+        <w:tblStyle w:val="TableGrid"/>
+        <w:tblW w:w="0" w:type="auto"/>
+        <w:tblLook w:val="04A0" w:firstRow="1" w:lastRow="0" w:firstColumn="1" w:lastColumn="0" w:noHBand="0" w:noVBand="1"/>
+      </w:tblPr>
+      <w:tblGrid>
+        <w:gridCol w:w="3116"/>
+        <w:gridCol w:w="3117"/>
+        <w:gridCol w:w="3117"/>
+      </w:tblGrid>
+      <w:tr>
+        <w:tc>
+          <w:tcPr>
+            <w:tcW w:w="3116" w:type="dxa"/>
+          </w:tcPr>
+          <w:p>
+            <w:r>
+              <w:t>Month have prefix ‘0’</w:t>
+            </w:r>
+          </w:p>
+          <w:p>
+            <w:r>
+              <w:t>Date don’t have prefix ‘0’</w:t>
+            </w:r>
+          </w:p>
+          <w:p/>
+          <w:p/>
+        </w:tc>
+        <w:tc>
+          <w:tcPr>
+            <w:tcW w:w="3117" w:type="dxa"/>
+          </w:tcPr>
+          <w:p>
+            <w:r>
+              <w:t>Month don’t have prefix ‘0’</w:t>
+            </w:r>
+          </w:p>
+          <w:p>
+            <w:r>
+              <w:t>Date have prefix ‘0’</w:t>
+            </w:r>
+          </w:p>
+        </w:tc>
+        <w:tc>
+          <w:tcPr>
+            <w:tcW w:w="3117" w:type="dxa"/>
+          </w:tcPr>
+          <w:p>
+            <w:r>
+              <w:t>Month have prefix ‘0’</w:t>
+            </w:r>
+          </w:p>
+          <w:p>
+            <w:r>
+              <w:t>Date have prefix ‘0’</w:t>
+            </w:r>
           </w:p>
         </w:tc>
       </w:tr>
       <w:tr>
         <w:trPr>
-          <w:trHeight w:val="695"/>
+          <w:trHeight w:val="255"/>
         </w:trPr>
         <w:tc>
           <w:tcPr>
-            <w:tcW w:w="1005" w:type="dxa"/>
-            <w:tcBorders>
-              <w:top w:val="nil"/>
-              <w:left w:val="single" w:sz="5" w:space="0" w:color="ECECEC"/>
-              <w:bottom w:val="single" w:sz="5" w:space="0" w:color="ECECEC"/>
-              <w:right w:val="nil"/>
-            </w:tcBorders>
-            <w:tcMar>
-              <w:top w:w="100" w:type="dxa"/>
-              <w:left w:w="100" w:type="dxa"/>
-              <w:bottom w:w="100" w:type="dxa"/>
-              <w:right w:w="100" w:type="dxa"/>
-            </w:tcMar>
-            <w:vAlign w:val="center"/>
-          </w:tcPr>
-          <w:p>
-            <w:pPr>
-              <w:spacing w:line="411" w:lineRule="auto"/>
-              <w:rPr>
-                <w:rFonts w:ascii="Roboto" w:eastAsia="Roboto" w:hAnsi="Roboto" w:cs="Roboto"/>
-                <w:color w:val="ECECEC"/>
-                <w:sz w:val="19"/>
-                <w:szCs w:val="19"/>
-              </w:rPr>
-            </w:pPr>
-            <w:r>
-              <w:rPr>
-                <w:rFonts w:ascii="Roboto" w:eastAsia="Roboto" w:hAnsi="Roboto" w:cs="Roboto"/>
-                <w:color w:val="ECECEC"/>
-                <w:sz w:val="19"/>
-                <w:szCs w:val="19"/>
-              </w:rPr>
-              <w:t>H</w:t>
-            </w:r>
-          </w:p>
-        </w:tc>
-        <w:tc>
-          <w:tcPr>
-            <w:tcW w:w="1873" w:type="dxa"/>
-            <w:tcBorders>
-              <w:top w:val="nil"/>
-              <w:left w:val="single" w:sz="5" w:space="0" w:color="ECECEC"/>
-              <w:bottom w:val="single" w:sz="5" w:space="0" w:color="ECECEC"/>
-              <w:right w:val="nil"/>
-            </w:tcBorders>
-            <w:tcMar>
-              <w:top w:w="100" w:type="dxa"/>
-              <w:left w:w="100" w:type="dxa"/>
-              <w:bottom w:w="100" w:type="dxa"/>
-              <w:right w:w="100" w:type="dxa"/>
-            </w:tcMar>
-            <w:vAlign w:val="center"/>
-          </w:tcPr>
-          <w:p>
-            <w:pPr>
-              <w:spacing w:line="411" w:lineRule="auto"/>
-              <w:rPr>
-                <w:rFonts w:ascii="Roboto" w:eastAsia="Roboto" w:hAnsi="Roboto" w:cs="Roboto"/>
-                <w:color w:val="ECECEC"/>
-                <w:sz w:val="19"/>
-                <w:szCs w:val="19"/>
-              </w:rPr>
-            </w:pPr>
-          </w:p>
-        </w:tc>
-        <w:tc>
-          <w:tcPr>
-            <w:tcW w:w="2353" w:type="dxa"/>
-            <w:tcBorders>
-              <w:top w:val="nil"/>
-              <w:left w:val="single" w:sz="5" w:space="0" w:color="ECECEC"/>
-              <w:bottom w:val="single" w:sz="5" w:space="0" w:color="ECECEC"/>
-              <w:right w:val="nil"/>
-            </w:tcBorders>
-            <w:tcMar>
-              <w:top w:w="100" w:type="dxa"/>
-              <w:left w:w="100" w:type="dxa"/>
-              <w:bottom w:w="100" w:type="dxa"/>
-              <w:right w:w="100" w:type="dxa"/>
-            </w:tcMar>
-            <w:vAlign w:val="center"/>
-          </w:tcPr>
-          <w:p>
-            <w:pPr>
-              <w:spacing w:line="411" w:lineRule="auto"/>
-              <w:rPr>
-                <w:rFonts w:ascii="Roboto" w:eastAsia="Roboto" w:hAnsi="Roboto" w:cs="Roboto"/>
-                <w:color w:val="ECECEC"/>
-                <w:sz w:val="19"/>
-                <w:szCs w:val="19"/>
-              </w:rPr>
-            </w:pPr>
-          </w:p>
-        </w:tc>
-        <w:tc>
-          <w:tcPr>
-            <w:tcW w:w="2490" w:type="dxa"/>
-            <w:tcBorders>
-              <w:top w:val="nil"/>
-              <w:left w:val="single" w:sz="5" w:space="0" w:color="ECECEC"/>
-              <w:bottom w:val="single" w:sz="5" w:space="0" w:color="ECECEC"/>
-              <w:right w:val="nil"/>
-            </w:tcBorders>
-            <w:tcMar>
-              <w:top w:w="100" w:type="dxa"/>
-              <w:left w:w="100" w:type="dxa"/>
-              <w:bottom w:w="100" w:type="dxa"/>
-              <w:right w:w="100" w:type="dxa"/>
-            </w:tcMar>
-            <w:vAlign w:val="center"/>
-          </w:tcPr>
-          <w:p>
-            <w:pPr>
-              <w:spacing w:line="411" w:lineRule="auto"/>
-              <w:rPr>
-                <w:rFonts w:ascii="Roboto" w:eastAsia="Roboto" w:hAnsi="Roboto" w:cs="Roboto"/>
-                <w:color w:val="ECECEC"/>
-                <w:sz w:val="19"/>
-                <w:szCs w:val="19"/>
-              </w:rPr>
-            </w:pPr>
-          </w:p>
-        </w:tc>
-        <w:tc>
-          <w:tcPr>
-            <w:tcW w:w="1639" w:type="dxa"/>
-            <w:tcBorders>
-              <w:top w:val="nil"/>
-              <w:left w:val="single" w:sz="5" w:space="0" w:color="ECECEC"/>
-              <w:bottom w:val="single" w:sz="5" w:space="0" w:color="ECECEC"/>
-              <w:right w:val="single" w:sz="5" w:space="0" w:color="ECECEC"/>
-            </w:tcBorders>
-            <w:tcMar>
-              <w:top w:w="100" w:type="dxa"/>
-              <w:left w:w="100" w:type="dxa"/>
-              <w:bottom w:w="100" w:type="dxa"/>
-              <w:right w:w="100" w:type="dxa"/>
-            </w:tcMar>
-            <w:vAlign w:val="center"/>
-          </w:tcPr>
-          <w:p>
-            <w:pPr>
-              <w:spacing w:line="411" w:lineRule="auto"/>
-              <w:rPr>
-                <w:rFonts w:ascii="Roboto" w:eastAsia="Roboto" w:hAnsi="Roboto" w:cs="Roboto"/>
-                <w:color w:val="ECECEC"/>
-                <w:sz w:val="19"/>
-                <w:szCs w:val="19"/>
-              </w:rPr>
-            </w:pPr>
-          </w:p>
+            <w:tcW w:w="3116" w:type="dxa"/>
+          </w:tcPr>
+          <w:p>
+            <w:r>
+              <w:lastRenderedPageBreak/>
+              <w:t>H -&gt; month + year</w:t>
+            </w:r>
+          </w:p>
+        </w:tc>
+        <w:tc>
+          <w:tcPr>
+            <w:tcW w:w="3117" w:type="dxa"/>
+          </w:tcPr>
+          <w:p>
+            <w:r>
+              <w:t>K -&gt; date + year</w:t>
+            </w:r>
+          </w:p>
+        </w:tc>
+        <w:tc>
+          <w:tcPr>
+            <w:tcW w:w="3117" w:type="dxa"/>
+            <w:vMerge w:val="restart"/>
+          </w:tcPr>
+          <w:p>
+            <w:r>
+              <w:t>M</w:t>
+            </w:r>
+            <w:r>
+              <w:t xml:space="preserve"> -&gt; month + date </w:t>
+            </w:r>
+          </w:p>
+        </w:tc>
+      </w:tr>
+      <w:tr>
+        <w:trPr>
+          <w:trHeight w:val="255"/>
+        </w:trPr>
+        <w:tc>
+          <w:tcPr>
+            <w:tcW w:w="3116" w:type="dxa"/>
+          </w:tcPr>
+          <w:p>
+            <w:r>
+              <w:t>I -&gt; month + year-last-2-digits</w:t>
+            </w:r>
+          </w:p>
+        </w:tc>
+        <w:tc>
+          <w:tcPr>
+            <w:tcW w:w="3117" w:type="dxa"/>
+          </w:tcPr>
+          <w:p>
+            <w:r>
+              <w:t xml:space="preserve">Y -&gt; date + </w:t>
+            </w:r>
+            <w:r>
+              <w:t>year-last-2-digits</w:t>
+            </w:r>
+          </w:p>
+        </w:tc>
+        <w:tc>
+          <w:tcPr>
+            <w:tcW w:w="3117" w:type="dxa"/>
+            <w:vMerge/>
+          </w:tcPr>
+          <w:p/>
+        </w:tc>
+      </w:tr>
+      <w:tr>
+        <w:trPr>
+          <w:trHeight w:val="255"/>
+        </w:trPr>
+        <w:tc>
+          <w:tcPr>
+            <w:tcW w:w="3116" w:type="dxa"/>
+          </w:tcPr>
+          <w:p>
+            <w:r>
+              <w:t>J -&gt; month + date</w:t>
+            </w:r>
+          </w:p>
+        </w:tc>
+        <w:tc>
+          <w:tcPr>
+            <w:tcW w:w="3117" w:type="dxa"/>
+          </w:tcPr>
+          <w:p>
+            <w:r>
+              <w:t>Z -&gt; date + month</w:t>
+            </w:r>
+          </w:p>
+        </w:tc>
+        <w:tc>
+          <w:tcPr>
+            <w:tcW w:w="3117" w:type="dxa"/>
+            <w:vMerge/>
+          </w:tcPr>
+          <w:p/>
         </w:tc>
       </w:tr>
     </w:tbl>
@@ -6377,25 +6876,7 @@
                 <w:sz w:val="19"/>
                 <w:szCs w:val="19"/>
               </w:rPr>
-              <w:t xml:space="preserve"> (from “</w:t>
-            </w:r>
-            <w:r>
-              <w:rPr>
-                <w:rFonts w:ascii="Roboto" w:eastAsia="Roboto" w:hAnsi="Roboto" w:cs="Roboto"/>
-                <w:color w:val="ECECEC"/>
-                <w:sz w:val="19"/>
-                <w:szCs w:val="19"/>
-              </w:rPr>
-              <w:t>manhtech123</w:t>
-            </w:r>
-            <w:r>
-              <w:rPr>
-                <w:rFonts w:ascii="Roboto" w:eastAsia="Roboto" w:hAnsi="Roboto" w:cs="Roboto"/>
-                <w:color w:val="ECECEC"/>
-                <w:sz w:val="19"/>
-                <w:szCs w:val="19"/>
-              </w:rPr>
-              <w:t>@gmail.com”)</w:t>
+              <w:t xml:space="preserve"> (from “manhtech123@gmail.com”)</w:t>
             </w:r>
           </w:p>
         </w:tc>
@@ -6680,16 +7161,7 @@
                 <w:sz w:val="19"/>
                 <w:szCs w:val="19"/>
               </w:rPr>
-              <w:t xml:space="preserve"> (</w:t>
-            </w:r>
-            <w:r>
-              <w:rPr>
-                <w:rFonts w:ascii="Roboto" w:eastAsia="Roboto" w:hAnsi="Roboto" w:cs="Roboto"/>
-                <w:color w:val="ECECEC"/>
-                <w:sz w:val="19"/>
-                <w:szCs w:val="19"/>
-              </w:rPr>
-              <w:t>only first found string)</w:t>
+              <w:t xml:space="preserve"> (only first found string)</w:t>
             </w:r>
           </w:p>
         </w:tc>
@@ -6794,7 +7266,27 @@
                 <w:sz w:val="19"/>
                 <w:szCs w:val="19"/>
               </w:rPr>
-              <w:t>"abc" (from "abc123@example.com")</w:t>
+              <w:t>"</w:t>
+            </w:r>
+            <w:proofErr w:type="spellStart"/>
+            <w:r>
+              <w:rPr>
+                <w:rFonts w:ascii="Roboto" w:eastAsia="Roboto" w:hAnsi="Roboto" w:cs="Roboto"/>
+                <w:color w:val="ECECEC"/>
+                <w:sz w:val="19"/>
+                <w:szCs w:val="19"/>
+              </w:rPr>
+              <w:t>abc</w:t>
+            </w:r>
+            <w:proofErr w:type="spellEnd"/>
+            <w:r>
+              <w:rPr>
+                <w:rFonts w:ascii="Roboto" w:eastAsia="Roboto" w:hAnsi="Roboto" w:cs="Roboto"/>
+                <w:color w:val="ECECEC"/>
+                <w:sz w:val="19"/>
+                <w:szCs w:val="19"/>
+              </w:rPr>
+              <w:t>" (from "abc123@example.com")</w:t>
             </w:r>
           </w:p>
         </w:tc>
@@ -7387,16 +7879,7 @@
                 <w:sz w:val="19"/>
                 <w:szCs w:val="19"/>
               </w:rPr>
-              <w:t xml:space="preserve"> </w:t>
-            </w:r>
-            <w:r>
-              <w:rPr>
-                <w:rFonts w:ascii="Roboto" w:eastAsia="Roboto" w:hAnsi="Roboto" w:cs="Roboto"/>
-                <w:color w:val="ECECEC"/>
-                <w:sz w:val="19"/>
-                <w:szCs w:val="19"/>
-              </w:rPr>
-              <w:t>(only first found string)</w:t>
+              <w:t xml:space="preserve"> (only first found string)</w:t>
             </w:r>
           </w:p>
         </w:tc>
@@ -7465,6 +7948,7 @@
                 <w:szCs w:val="19"/>
               </w:rPr>
             </w:pPr>
+            <w:proofErr w:type="spellStart"/>
             <w:r>
               <w:rPr>
                 <w:rFonts w:ascii="Courier New" w:eastAsia="Courier New" w:hAnsi="Courier New" w:cs="Courier New"/>
@@ -7474,6 +7958,7 @@
               </w:rPr>
               <w:t>acc_d</w:t>
             </w:r>
+            <w:proofErr w:type="spellEnd"/>
           </w:p>
         </w:tc>
         <w:tc>
@@ -7600,16 +8085,7 @@
                 <w:sz w:val="19"/>
                 <w:szCs w:val="19"/>
               </w:rPr>
-              <w:t xml:space="preserve"> </w:t>
-            </w:r>
-            <w:r>
-              <w:rPr>
-                <w:rFonts w:ascii="Roboto" w:eastAsia="Roboto" w:hAnsi="Roboto" w:cs="Roboto"/>
-                <w:color w:val="ECECEC"/>
-                <w:sz w:val="19"/>
-                <w:szCs w:val="19"/>
-              </w:rPr>
-              <w:t>(only first found string)</w:t>
+              <w:t xml:space="preserve"> (only first found string)</w:t>
             </w:r>
           </w:p>
         </w:tc>
@@ -7678,6 +8154,7 @@
                 <w:szCs w:val="19"/>
               </w:rPr>
             </w:pPr>
+            <w:proofErr w:type="spellStart"/>
             <w:r>
               <w:rPr>
                 <w:rFonts w:ascii="Courier New" w:eastAsia="Courier New" w:hAnsi="Courier New" w:cs="Courier New"/>
@@ -7687,6 +8164,7 @@
               </w:rPr>
               <w:t>acc_l</w:t>
             </w:r>
+            <w:proofErr w:type="spellEnd"/>
           </w:p>
         </w:tc>
         <w:tc>
@@ -9657,6 +10135,25 @@
       <w:shd w:val="clear" w:color="auto" w:fill="E1DFDD"/>
     </w:rPr>
   </w:style>
+  <w:style w:type="table" w:styleId="TableGrid">
+    <w:name w:val="Table Grid"/>
+    <w:basedOn w:val="TableNormal"/>
+    <w:uiPriority w:val="39"/>
+    <w:rsid w:val="00AA085B"/>
+    <w:pPr>
+      <w:spacing w:line="240" w:lineRule="auto"/>
+    </w:pPr>
+    <w:tblPr>
+      <w:tblBorders>
+        <w:top w:val="single" w:sz="4" w:space="0" w:color="auto"/>
+        <w:left w:val="single" w:sz="4" w:space="0" w:color="auto"/>
+        <w:bottom w:val="single" w:sz="4" w:space="0" w:color="auto"/>
+        <w:right w:val="single" w:sz="4" w:space="0" w:color="auto"/>
+        <w:insideH w:val="single" w:sz="4" w:space="0" w:color="auto"/>
+        <w:insideV w:val="single" w:sz="4" w:space="0" w:color="auto"/>
+      </w:tblBorders>
+    </w:tblPr>
+  </w:style>
 </w:styles>
 </file>
 

</xml_diff>